<commit_message>
Integrate temporary logo representing Vauban bastion.
</commit_message>
<xml_diff>
--- a/docs/specs/Multi-Factor Authentication (MFA).docx
+++ b/docs/specs/Multi-Factor Authentication (MFA).docx
@@ -6542,18 +6542,6 @@
     </w:p>
     <w:p>
       <w:pPr>
-        <w:spacing w:before="120" w:after="120"/>
-        <w:jc w:val="both"/>
-        <w:rPr>
-          <w:rFonts w:ascii="Calibri" w:hAnsi="Calibri" w:cs="Calibri"/>
-          <w:kern w:val="0"/>
-          <w:lang w:val="en-US" w:eastAsia="fr-FR"/>
-          <w14:ligatures w14:val="none"/>
-        </w:rPr>
-      </w:pPr>
-    </w:p>
-    <w:p>
-      <w:pPr>
         <w:rPr>
           <w:rFonts w:asciiTheme="majorHAnsi" w:eastAsiaTheme="majorEastAsia" w:hAnsiTheme="majorHAnsi" w:cstheme="majorBidi"/>
           <w:color w:val="0F4761" w:themeColor="accent1" w:themeShade="BF"/>
@@ -6562,12 +6550,6 @@
           <w:lang w:val="en-US" w:eastAsia="fr-FR"/>
         </w:rPr>
       </w:pPr>
-      <w:r>
-        <w:rPr>
-          <w:lang w:val="en-US" w:eastAsia="fr-FR"/>
-        </w:rPr>
-        <w:br w:type="page"/>
-      </w:r>
     </w:p>
     <w:p>
       <w:pPr>
@@ -19069,35 +19051,6 @@
     </w:p>
     <w:p>
       <w:pPr>
-        <w:rPr>
-          <w:rFonts w:ascii="Calibri" w:hAnsi="Calibri" w:cs="Calibri"/>
-          <w:kern w:val="0"/>
-          <w:lang w:val="en-US" w:eastAsia="fr-FR"/>
-          <w14:ligatures w14:val="none"/>
-        </w:rPr>
-      </w:pPr>
-    </w:p>
-    <w:p>
-      <w:pPr>
-        <w:rPr>
-          <w:rFonts w:ascii="Calibri" w:hAnsi="Calibri" w:cs="Calibri"/>
-          <w:kern w:val="0"/>
-          <w:lang w:val="en-US" w:eastAsia="fr-FR"/>
-          <w14:ligatures w14:val="none"/>
-        </w:rPr>
-      </w:pPr>
-      <w:r>
-        <w:rPr>
-          <w:rFonts w:ascii="Calibri" w:hAnsi="Calibri" w:cs="Calibri"/>
-          <w:kern w:val="0"/>
-          <w:lang w:val="en-US" w:eastAsia="fr-FR"/>
-          <w14:ligatures w14:val="none"/>
-        </w:rPr>
-        <w:br w:type="page"/>
-      </w:r>
-    </w:p>
-    <w:p>
-      <w:pPr>
         <w:pStyle w:val="Heading2"/>
         <w:numPr>
           <w:ilvl w:val="1"/>
@@ -26797,7 +26750,6 @@
           <w:rFonts w:ascii="Calibri" w:hAnsi="Calibri" w:cs="Calibri"/>
           <w:lang w:val="en-US" w:eastAsia="fr-FR"/>
         </w:rPr>
-        <w:lastRenderedPageBreak/>
         <w:t>Conclusion</w:t>
       </w:r>
       <w:bookmarkEnd w:id="15"/>
@@ -27160,7 +27112,6 @@
       <w:pStyle w:val="Header"/>
       <w:spacing w:after="240"/>
       <w:ind w:right="360"/>
-      <w:jc w:val="center"/>
       <w:rPr>
         <w:rFonts w:ascii="Calibri" w:hAnsi="Calibri" w:cs="Calibri"/>
         <w:b/>
@@ -27175,11 +27126,178 @@
         <w:rFonts w:ascii="Calibri" w:hAnsi="Calibri" w:cs="Calibri"/>
         <w:b/>
         <w:bCs/>
+        <w:noProof/>
         <w:sz w:val="36"/>
         <w:szCs w:val="36"/>
         <w:lang w:val="en-US"/>
       </w:rPr>
-      <w:t>Vauban project</w:t>
+      <mc:AlternateContent>
+        <mc:Choice Requires="wps">
+          <w:drawing>
+            <wp:anchor distT="0" distB="0" distL="114300" distR="114300" simplePos="0" relativeHeight="251659264" behindDoc="0" locked="0" layoutInCell="1" allowOverlap="1" wp14:anchorId="644D247A" wp14:editId="156C539E">
+              <wp:simplePos x="0" y="0"/>
+              <wp:positionH relativeFrom="column">
+                <wp:posOffset>2489200</wp:posOffset>
+              </wp:positionH>
+              <wp:positionV relativeFrom="paragraph">
+                <wp:posOffset>-68580</wp:posOffset>
+              </wp:positionV>
+              <wp:extent cx="1657350" cy="577850"/>
+              <wp:effectExtent l="0" t="0" r="6350" b="6350"/>
+              <wp:wrapNone/>
+              <wp:docPr id="1053173297" name="Text Box 10"/>
+              <wp:cNvGraphicFramePr/>
+              <a:graphic xmlns:a="http://schemas.openxmlformats.org/drawingml/2006/main">
+                <a:graphicData uri="http://schemas.microsoft.com/office/word/2010/wordprocessingShape">
+                  <wps:wsp>
+                    <wps:cNvSpPr txBox="1"/>
+                    <wps:spPr>
+                      <a:xfrm>
+                        <a:off x="0" y="0"/>
+                        <a:ext cx="1657350" cy="577850"/>
+                      </a:xfrm>
+                      <a:prstGeom prst="rect">
+                        <a:avLst/>
+                      </a:prstGeom>
+                      <a:solidFill>
+                        <a:schemeClr val="lt1"/>
+                      </a:solidFill>
+                      <a:ln w="6350">
+                        <a:noFill/>
+                      </a:ln>
+                    </wps:spPr>
+                    <wps:txbx>
+                      <w:txbxContent>
+                        <w:p>
+                          <w:pPr>
+                            <w:rPr>
+                              <w:rFonts w:ascii="Calibri" w:hAnsi="Calibri" w:cs="Calibri"/>
+                              <w:b/>
+                              <w:bCs/>
+                              <w:sz w:val="36"/>
+                              <w:szCs w:val="36"/>
+                              <w:lang w:val="en-US"/>
+                            </w:rPr>
+                          </w:pPr>
+                          <w:r>
+                            <w:rPr>
+                              <w:rFonts w:ascii="Calibri" w:hAnsi="Calibri" w:cs="Calibri"/>
+                              <w:b/>
+                              <w:bCs/>
+                              <w:sz w:val="36"/>
+                              <w:szCs w:val="36"/>
+                              <w:lang w:val="en-US"/>
+                            </w:rPr>
+                            <w:t>Vauban project</w:t>
+                          </w:r>
+                        </w:p>
+                      </w:txbxContent>
+                    </wps:txbx>
+                    <wps:bodyPr rot="0" spcFirstLastPara="0" vertOverflow="overflow" horzOverflow="overflow" vert="horz" wrap="square" lIns="91440" tIns="45720" rIns="91440" bIns="45720" numCol="1" spcCol="0" rtlCol="0" fromWordArt="0" anchor="t" anchorCtr="0" forceAA="0" compatLnSpc="1">
+                      <a:prstTxWarp prst="textNoShape">
+                        <a:avLst/>
+                      </a:prstTxWarp>
+                      <a:noAutofit/>
+                    </wps:bodyPr>
+                  </wps:wsp>
+                </a:graphicData>
+              </a:graphic>
+              <wp14:sizeRelH relativeFrom="margin">
+                <wp14:pctWidth>0</wp14:pctWidth>
+              </wp14:sizeRelH>
+            </wp:anchor>
+          </w:drawing>
+        </mc:Choice>
+        <mc:Fallback>
+          <w:pict>
+            <v:shapetype w14:anchorId="644D247A" id="_x0000_t202" coordsize="21600,21600" o:spt="202" path="m,l,21600r21600,l21600,xe">
+              <v:stroke joinstyle="miter"/>
+              <v:path gradientshapeok="t" o:connecttype="rect"/>
+            </v:shapetype>
+            <v:shape id="Text Box 10" o:spid="_x0000_s1034" type="#_x0000_t202" style="position:absolute;margin-left:196pt;margin-top:-5.4pt;width:130.5pt;height:45.5pt;z-index:251659264;visibility:visible;mso-wrap-style:square;mso-width-percent:0;mso-wrap-distance-left:9pt;mso-wrap-distance-top:0;mso-wrap-distance-right:9pt;mso-wrap-distance-bottom:0;mso-position-horizontal:absolute;mso-position-horizontal-relative:text;mso-position-vertical:absolute;mso-position-vertical-relative:text;mso-width-percent:0;mso-width-relative:margin;v-text-anchor:top" o:gfxdata="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" fillcolor="white [3201]" stroked="f" strokeweight=".5pt">
+              <v:textbox>
+                <w:txbxContent>
+                  <w:p>
+                    <w:pPr>
+                      <w:rPr>
+                        <w:rFonts w:ascii="Calibri" w:hAnsi="Calibri" w:cs="Calibri"/>
+                        <w:b/>
+                        <w:bCs/>
+                        <w:sz w:val="36"/>
+                        <w:szCs w:val="36"/>
+                        <w:lang w:val="en-US"/>
+                      </w:rPr>
+                    </w:pPr>
+                    <w:r>
+                      <w:rPr>
+                        <w:rFonts w:ascii="Calibri" w:hAnsi="Calibri" w:cs="Calibri"/>
+                        <w:b/>
+                        <w:bCs/>
+                        <w:sz w:val="36"/>
+                        <w:szCs w:val="36"/>
+                        <w:lang w:val="en-US"/>
+                      </w:rPr>
+                      <w:t>Vauban project</w:t>
+                    </w:r>
+                  </w:p>
+                </w:txbxContent>
+              </v:textbox>
+            </v:shape>
+          </w:pict>
+        </mc:Fallback>
+      </mc:AlternateContent>
+    </w:r>
+    <w:r>
+      <w:rPr>
+        <w:rFonts w:ascii="Calibri" w:hAnsi="Calibri" w:cs="Calibri"/>
+        <w:b/>
+        <w:bCs/>
+        <w:noProof/>
+        <w:sz w:val="36"/>
+        <w:szCs w:val="36"/>
+        <w:lang w:val="en-US"/>
+      </w:rPr>
+      <w:drawing>
+        <wp:inline distT="0" distB="0" distL="0" distR="0" wp14:anchorId="56660B72" wp14:editId="5D763AFC">
+          <wp:extent cx="734400" cy="543600"/>
+          <wp:effectExtent l="0" t="0" r="2540" b="2540"/>
+          <wp:docPr id="274438267" name="Graphic 9"/>
+          <wp:cNvGraphicFramePr>
+            <a:graphicFrameLocks xmlns:a="http://schemas.openxmlformats.org/drawingml/2006/main" noChangeAspect="1"/>
+          </wp:cNvGraphicFramePr>
+          <a:graphic xmlns:a="http://schemas.openxmlformats.org/drawingml/2006/main">
+            <a:graphicData uri="http://schemas.openxmlformats.org/drawingml/2006/picture">
+              <pic:pic xmlns:pic="http://schemas.openxmlformats.org/drawingml/2006/picture">
+                <pic:nvPicPr>
+                  <pic:cNvPr id="274438267" name="Graphic 274438267"/>
+                  <pic:cNvPicPr/>
+                </pic:nvPicPr>
+                <pic:blipFill>
+                  <a:blip r:embed="rId1">
+                    <a:extLst>
+                      <a:ext uri="{96DAC541-7B7A-43D3-8B79-37D633B846F1}">
+                        <asvg:svgBlip xmlns:asvg="http://schemas.microsoft.com/office/drawing/2016/SVG/main" r:embed="rId2"/>
+                      </a:ext>
+                    </a:extLst>
+                  </a:blip>
+                  <a:stretch>
+                    <a:fillRect/>
+                  </a:stretch>
+                </pic:blipFill>
+                <pic:spPr>
+                  <a:xfrm>
+                    <a:off x="0" y="0"/>
+                    <a:ext cx="734400" cy="543600"/>
+                  </a:xfrm>
+                  <a:prstGeom prst="rect">
+                    <a:avLst/>
+                  </a:prstGeom>
+                </pic:spPr>
+              </pic:pic>
+            </a:graphicData>
+          </a:graphic>
+        </wp:inline>
+      </w:drawing>
     </w:r>
   </w:p>
 </w:hdr>
@@ -29530,6 +29648,7 @@
     <w:rsid w:val="00DD1ECD"/>
     <w:rsid w:val="00E55B50"/>
     <w:rsid w:val="00E70D98"/>
+    <w:rsid w:val="00EC693A"/>
     <w:rsid w:val="00F71475"/>
     <w:rsid w:val="00F87683"/>
   </w:rsids>

</xml_diff>